<commit_message>
Docs: Development Guideline 업로드
</commit_message>
<xml_diff>
--- a/artifacts/Development Guideline - Universe.docx
+++ b/artifacts/Development Guideline - Universe.docx
@@ -26,7 +26,7 @@
       <w:pPr>
         <w:jc w:val="center"/>
         <w:rPr>
-          <w:rFonts w:ascii="맑은 고딕" w:eastAsia="맑은 고딕" w:hAnsi="맑은 고딕" w:cs="맑은 고딕" w:hint="eastAsia"/>
+          <w:rFonts w:ascii="맑은 고딕" w:eastAsia="맑은 고딕" w:hAnsi="맑은 고딕" w:cs="맑은 고딕"/>
           <w:sz w:val="60"/>
           <w:szCs w:val="60"/>
         </w:rPr>
@@ -641,7 +641,7 @@
               <w:spacing w:line="240" w:lineRule="auto"/>
               <w:jc w:val="center"/>
               <w:rPr>
-                <w:rFonts w:asciiTheme="minorEastAsia" w:hAnsiTheme="minorEastAsia" w:hint="eastAsia"/>
+                <w:rFonts w:asciiTheme="minorEastAsia" w:hAnsiTheme="minorEastAsia"/>
                 <w:sz w:val="20"/>
                 <w:szCs w:val="20"/>
               </w:rPr>
@@ -1217,56 +1217,7 @@
                 <w:rStyle w:val="a9"/>
                 <w:noProof/>
               </w:rPr>
-              <w:t>파일</w:t>
-            </w:r>
-            <w:r>
-              <w:rPr>
-                <w:rStyle w:val="a9"/>
-                <w:noProof/>
-              </w:rPr>
-              <w:t xml:space="preserve"> </w:t>
-            </w:r>
-            <w:r>
-              <w:rPr>
-                <w:rStyle w:val="a9"/>
-                <w:noProof/>
-              </w:rPr>
-              <w:t>및</w:t>
-            </w:r>
-            <w:r>
-              <w:rPr>
-                <w:rStyle w:val="a9"/>
-                <w:noProof/>
-              </w:rPr>
-              <w:t xml:space="preserve"> </w:t>
-            </w:r>
-            <w:r>
-              <w:rPr>
-                <w:rStyle w:val="a9"/>
-                <w:noProof/>
-              </w:rPr>
-              <w:t>디렉토리</w:t>
-            </w:r>
-            <w:r>
-              <w:rPr>
-                <w:rStyle w:val="a9"/>
-                <w:noProof/>
-              </w:rPr>
-              <w:t xml:space="preserve"> </w:t>
-            </w:r>
-            <w:r>
-              <w:rPr>
-                <w:rStyle w:val="a9"/>
-                <w:noProof/>
-              </w:rPr>
-              <w:t>구조</w:t>
-            </w:r>
-            <w:r>
-              <w:rPr>
-                <w:rStyle w:val="a9"/>
-                <w:noProof/>
-              </w:rPr>
-              <w:t>(Spring/Back-End)</w:t>
+              <w:t>파일 및 디렉토리 구조(Spring/Back-End)</w:t>
             </w:r>
             <w:r>
               <w:rPr>
@@ -1691,7 +1642,7 @@
         <w:pStyle w:val="a6"/>
         <w:ind w:leftChars="0" w:left="880"/>
         <w:rPr>
-          <w:rFonts w:asciiTheme="minorEastAsia" w:hAnsiTheme="minorEastAsia" w:hint="eastAsia"/>
+          <w:rFonts w:asciiTheme="minorEastAsia" w:hAnsiTheme="minorEastAsia"/>
         </w:rPr>
       </w:pPr>
       <w:r>
@@ -1799,26 +1750,14 @@
     <w:p>
       <w:pPr>
         <w:rPr>
-          <w:rFonts w:asciiTheme="minorEastAsia" w:hAnsiTheme="minorEastAsia" w:hint="eastAsia"/>
-        </w:rPr>
-      </w:pPr>
-      <w:r>
-        <w:rPr>
-          <w:rFonts w:asciiTheme="minorEastAsia" w:hAnsiTheme="minorEastAsia" w:hint="eastAsia"/>
-        </w:rPr>
-        <w:t>2</w:t>
-      </w:r>
-      <w:r>
-        <w:rPr>
-          <w:rFonts w:asciiTheme="minorEastAsia" w:hAnsiTheme="minorEastAsia" w:hint="eastAsia"/>
-        </w:rPr>
-        <w:t xml:space="preserve">. </w:t>
-      </w:r>
-      <w:r>
-        <w:rPr>
-          <w:rFonts w:asciiTheme="minorEastAsia" w:hAnsiTheme="minorEastAsia" w:hint="eastAsia"/>
-        </w:rPr>
-        <w:t>클래스와 인터페이스 이름</w:t>
+          <w:rFonts w:asciiTheme="minorEastAsia" w:hAnsiTheme="minorEastAsia"/>
+        </w:rPr>
+      </w:pPr>
+      <w:r>
+        <w:rPr>
+          <w:rFonts w:asciiTheme="minorEastAsia" w:hAnsiTheme="minorEastAsia" w:hint="eastAsia"/>
+        </w:rPr>
+        <w:t>2. 클래스와 인터페이스 이름</w:t>
       </w:r>
     </w:p>
     <w:p>
@@ -1867,7 +1806,7 @@
         <w:pStyle w:val="a6"/>
         <w:ind w:leftChars="0" w:left="880"/>
         <w:rPr>
-          <w:rFonts w:asciiTheme="minorEastAsia" w:hAnsiTheme="minorEastAsia" w:hint="eastAsia"/>
+          <w:rFonts w:asciiTheme="minorEastAsia" w:hAnsiTheme="minorEastAsia"/>
         </w:rPr>
       </w:pPr>
       <w:r>
@@ -1905,26 +1844,14 @@
     <w:p>
       <w:pPr>
         <w:rPr>
-          <w:rFonts w:asciiTheme="minorEastAsia" w:hAnsiTheme="minorEastAsia" w:hint="eastAsia"/>
-        </w:rPr>
-      </w:pPr>
-      <w:r>
-        <w:rPr>
-          <w:rFonts w:asciiTheme="minorEastAsia" w:hAnsiTheme="minorEastAsia" w:hint="eastAsia"/>
-        </w:rPr>
-        <w:t>3</w:t>
-      </w:r>
-      <w:r>
-        <w:rPr>
-          <w:rFonts w:asciiTheme="minorEastAsia" w:hAnsiTheme="minorEastAsia" w:hint="eastAsia"/>
-        </w:rPr>
-        <w:t xml:space="preserve">. </w:t>
-      </w:r>
-      <w:r>
-        <w:rPr>
-          <w:rFonts w:asciiTheme="minorEastAsia" w:hAnsiTheme="minorEastAsia" w:hint="eastAsia"/>
-        </w:rPr>
-        <w:t>메소드 이름</w:t>
+          <w:rFonts w:asciiTheme="minorEastAsia" w:hAnsiTheme="minorEastAsia"/>
+        </w:rPr>
+      </w:pPr>
+      <w:r>
+        <w:rPr>
+          <w:rFonts w:asciiTheme="minorEastAsia" w:hAnsiTheme="minorEastAsia" w:hint="eastAsia"/>
+        </w:rPr>
+        <w:t>3. 메소드 이름</w:t>
       </w:r>
     </w:p>
     <w:p>
@@ -1973,7 +1900,7 @@
         <w:pStyle w:val="a6"/>
         <w:ind w:leftChars="0" w:left="880"/>
         <w:rPr>
-          <w:rFonts w:asciiTheme="minorEastAsia" w:hAnsiTheme="minorEastAsia" w:hint="eastAsia"/>
+          <w:rFonts w:asciiTheme="minorEastAsia" w:hAnsiTheme="minorEastAsia"/>
         </w:rPr>
       </w:pPr>
       <w:r>
@@ -2018,20 +1945,14 @@
     <w:p>
       <w:pPr>
         <w:rPr>
-          <w:rFonts w:asciiTheme="minorEastAsia" w:hAnsiTheme="minorEastAsia" w:hint="eastAsia"/>
-        </w:rPr>
-      </w:pPr>
-      <w:r>
-        <w:rPr>
-          <w:rFonts w:asciiTheme="minorEastAsia" w:hAnsiTheme="minorEastAsia" w:hint="eastAsia"/>
-        </w:rPr>
-        <w:t>4</w:t>
-      </w:r>
-      <w:r>
-        <w:rPr>
-          <w:rFonts w:asciiTheme="minorEastAsia" w:hAnsiTheme="minorEastAsia" w:hint="eastAsia"/>
-        </w:rPr>
-        <w:t xml:space="preserve">. </w:t>
+          <w:rFonts w:asciiTheme="minorEastAsia" w:hAnsiTheme="minorEastAsia"/>
+        </w:rPr>
+      </w:pPr>
+      <w:r>
+        <w:rPr>
+          <w:rFonts w:asciiTheme="minorEastAsia" w:hAnsiTheme="minorEastAsia" w:hint="eastAsia"/>
+        </w:rPr>
+        <w:t xml:space="preserve">4. </w:t>
       </w:r>
       <w:proofErr w:type="spellStart"/>
       <w:r>
@@ -2071,14 +1992,14 @@
         <w:rPr>
           <w:rFonts w:asciiTheme="minorEastAsia" w:hAnsiTheme="minorEastAsia" w:hint="eastAsia"/>
         </w:rPr>
-        <w:t>is</w:t>
-      </w:r>
-      <w:proofErr w:type="spellEnd"/>
-      <w:r>
-        <w:rPr>
-          <w:rFonts w:asciiTheme="minorEastAsia" w:hAnsiTheme="minorEastAsia" w:hint="eastAsia"/>
-        </w:rPr>
-        <w:t>로 시작</w:t>
+        <w:t>is로</w:t>
+      </w:r>
+      <w:proofErr w:type="spellEnd"/>
+      <w:r>
+        <w:rPr>
+          <w:rFonts w:asciiTheme="minorEastAsia" w:hAnsiTheme="minorEastAsia" w:hint="eastAsia"/>
+        </w:rPr>
+        <w:t xml:space="preserve"> 시작</w:t>
       </w:r>
     </w:p>
     <w:p>
@@ -2086,7 +2007,7 @@
         <w:pStyle w:val="a6"/>
         <w:ind w:leftChars="0" w:left="880"/>
         <w:rPr>
-          <w:rFonts w:asciiTheme="minorEastAsia" w:hAnsiTheme="minorEastAsia" w:hint="eastAsia"/>
+          <w:rFonts w:asciiTheme="minorEastAsia" w:hAnsiTheme="minorEastAsia"/>
         </w:rPr>
       </w:pPr>
       <w:r>
@@ -2131,26 +2052,14 @@
     <w:p>
       <w:pPr>
         <w:rPr>
-          <w:rFonts w:asciiTheme="minorEastAsia" w:hAnsiTheme="minorEastAsia" w:hint="eastAsia"/>
-        </w:rPr>
-      </w:pPr>
-      <w:r>
-        <w:rPr>
-          <w:rFonts w:asciiTheme="minorEastAsia" w:hAnsiTheme="minorEastAsia" w:hint="eastAsia"/>
-        </w:rPr>
-        <w:t>5</w:t>
-      </w:r>
-      <w:r>
-        <w:rPr>
-          <w:rFonts w:asciiTheme="minorEastAsia" w:hAnsiTheme="minorEastAsia" w:hint="eastAsia"/>
-        </w:rPr>
-        <w:t xml:space="preserve">. </w:t>
-      </w:r>
-      <w:r>
-        <w:rPr>
-          <w:rFonts w:asciiTheme="minorEastAsia" w:hAnsiTheme="minorEastAsia" w:hint="eastAsia"/>
-        </w:rPr>
-        <w:t>인터페이스 구현 클래스 이름</w:t>
+          <w:rFonts w:asciiTheme="minorEastAsia" w:hAnsiTheme="minorEastAsia"/>
+        </w:rPr>
+      </w:pPr>
+      <w:r>
+        <w:rPr>
+          <w:rFonts w:asciiTheme="minorEastAsia" w:hAnsiTheme="minorEastAsia" w:hint="eastAsia"/>
+        </w:rPr>
+        <w:t>5. 인터페이스 구현 클래스 이름</w:t>
       </w:r>
     </w:p>
     <w:p>
@@ -2185,7 +2094,7 @@
         <w:pStyle w:val="a6"/>
         <w:ind w:leftChars="0" w:left="880"/>
         <w:rPr>
-          <w:rFonts w:asciiTheme="minorEastAsia" w:hAnsiTheme="minorEastAsia" w:hint="eastAsia"/>
+          <w:rFonts w:asciiTheme="minorEastAsia" w:hAnsiTheme="minorEastAsia"/>
         </w:rPr>
       </w:pPr>
       <w:r>
@@ -2239,26 +2148,14 @@
     <w:p>
       <w:pPr>
         <w:rPr>
-          <w:rFonts w:asciiTheme="minorEastAsia" w:hAnsiTheme="minorEastAsia" w:hint="eastAsia"/>
-        </w:rPr>
-      </w:pPr>
-      <w:r>
-        <w:rPr>
-          <w:rFonts w:asciiTheme="minorEastAsia" w:hAnsiTheme="minorEastAsia" w:hint="eastAsia"/>
-        </w:rPr>
-        <w:t>6</w:t>
-      </w:r>
-      <w:r>
-        <w:rPr>
-          <w:rFonts w:asciiTheme="minorEastAsia" w:hAnsiTheme="minorEastAsia" w:hint="eastAsia"/>
-        </w:rPr>
-        <w:t xml:space="preserve">. </w:t>
-      </w:r>
-      <w:r>
-        <w:rPr>
-          <w:rFonts w:asciiTheme="minorEastAsia" w:hAnsiTheme="minorEastAsia" w:hint="eastAsia"/>
-        </w:rPr>
-        <w:t>테스트 클래스 이름</w:t>
+          <w:rFonts w:asciiTheme="minorEastAsia" w:hAnsiTheme="minorEastAsia"/>
+        </w:rPr>
+      </w:pPr>
+      <w:r>
+        <w:rPr>
+          <w:rFonts w:asciiTheme="minorEastAsia" w:hAnsiTheme="minorEastAsia" w:hint="eastAsia"/>
+        </w:rPr>
+        <w:t>6. 테스트 클래스 이름</w:t>
       </w:r>
     </w:p>
     <w:p>
@@ -2293,7 +2190,7 @@
         <w:pStyle w:val="a6"/>
         <w:ind w:leftChars="0" w:left="880"/>
         <w:rPr>
-          <w:rFonts w:asciiTheme="minorEastAsia" w:hAnsiTheme="minorEastAsia" w:hint="eastAsia"/>
+          <w:rFonts w:asciiTheme="minorEastAsia" w:hAnsiTheme="minorEastAsia"/>
         </w:rPr>
       </w:pPr>
       <w:r>
@@ -2308,7 +2205,7 @@
           <w:rFonts w:asciiTheme="minorEastAsia" w:hAnsiTheme="minorEastAsia" w:hint="eastAsia"/>
           <w:color w:val="00B050"/>
         </w:rPr>
-        <w:t>UserService</w:t>
+        <w:t>UserService의</w:t>
       </w:r>
       <w:proofErr w:type="spellEnd"/>
       <w:r>
@@ -2316,7 +2213,7 @@
           <w:rFonts w:asciiTheme="minorEastAsia" w:hAnsiTheme="minorEastAsia" w:hint="eastAsia"/>
           <w:color w:val="00B050"/>
         </w:rPr>
-        <w:t xml:space="preserve">의 테스트 -&gt; </w:t>
+        <w:t xml:space="preserve"> 테스트 -&gt; </w:t>
       </w:r>
       <w:proofErr w:type="spellStart"/>
       <w:r>
@@ -2331,26 +2228,14 @@
     <w:p>
       <w:pPr>
         <w:rPr>
-          <w:rFonts w:asciiTheme="minorEastAsia" w:hAnsiTheme="minorEastAsia" w:hint="eastAsia"/>
-        </w:rPr>
-      </w:pPr>
-      <w:r>
-        <w:rPr>
-          <w:rFonts w:asciiTheme="minorEastAsia" w:hAnsiTheme="minorEastAsia" w:hint="eastAsia"/>
-        </w:rPr>
-        <w:t>7</w:t>
-      </w:r>
-      <w:r>
-        <w:rPr>
-          <w:rFonts w:asciiTheme="minorEastAsia" w:hAnsiTheme="minorEastAsia" w:hint="eastAsia"/>
-        </w:rPr>
-        <w:t xml:space="preserve">. </w:t>
-      </w:r>
-      <w:r>
-        <w:rPr>
-          <w:rFonts w:asciiTheme="minorEastAsia" w:hAnsiTheme="minorEastAsia" w:hint="eastAsia"/>
-        </w:rPr>
-        <w:t>데이터베이스 관련 네이밍</w:t>
+          <w:rFonts w:asciiTheme="minorEastAsia" w:hAnsiTheme="minorEastAsia"/>
+        </w:rPr>
+      </w:pPr>
+      <w:r>
+        <w:rPr>
+          <w:rFonts w:asciiTheme="minorEastAsia" w:hAnsiTheme="minorEastAsia" w:hint="eastAsia"/>
+        </w:rPr>
+        <w:t>7. 데이터베이스 관련 네이밍</w:t>
       </w:r>
     </w:p>
     <w:p>
@@ -2413,7 +2298,7 @@
         <w:pStyle w:val="a6"/>
         <w:ind w:leftChars="0" w:left="880"/>
         <w:rPr>
-          <w:rFonts w:asciiTheme="minorEastAsia" w:hAnsiTheme="minorEastAsia" w:hint="eastAsia"/>
+          <w:rFonts w:asciiTheme="minorEastAsia" w:hAnsiTheme="minorEastAsia"/>
         </w:rPr>
       </w:pPr>
       <w:r>
@@ -2508,7 +2393,7 @@
         <w:pStyle w:val="a6"/>
         <w:ind w:leftChars="0" w:left="880"/>
         <w:rPr>
-          <w:rFonts w:asciiTheme="minorEastAsia" w:hAnsiTheme="minorEastAsia" w:hint="eastAsia"/>
+          <w:rFonts w:asciiTheme="minorEastAsia" w:hAnsiTheme="minorEastAsia"/>
         </w:rPr>
       </w:pPr>
       <w:r>
@@ -2548,7 +2433,7 @@
         <w:pStyle w:val="a6"/>
         <w:ind w:leftChars="0" w:left="880"/>
         <w:rPr>
-          <w:rFonts w:asciiTheme="minorEastAsia" w:hAnsiTheme="minorEastAsia" w:hint="eastAsia"/>
+          <w:rFonts w:asciiTheme="minorEastAsia" w:hAnsiTheme="minorEastAsia"/>
         </w:rPr>
       </w:pPr>
     </w:p>
@@ -2557,7 +2442,7 @@
         <w:pStyle w:val="a6"/>
         <w:ind w:leftChars="0" w:left="880"/>
         <w:rPr>
-          <w:rFonts w:asciiTheme="minorEastAsia" w:hAnsiTheme="minorEastAsia" w:hint="eastAsia"/>
+          <w:rFonts w:asciiTheme="minorEastAsia" w:hAnsiTheme="minorEastAsia"/>
         </w:rPr>
       </w:pPr>
     </w:p>
@@ -2571,49 +2456,7 @@
           <w:rFonts w:hint="eastAsia"/>
         </w:rPr>
         <w:lastRenderedPageBreak/>
-        <w:t>파일</w:t>
-      </w:r>
-      <w:r>
-        <w:rPr>
-          <w:rFonts w:hint="eastAsia"/>
-        </w:rPr>
-        <w:t xml:space="preserve"> </w:t>
-      </w:r>
-      <w:r>
-        <w:rPr>
-          <w:rFonts w:hint="eastAsia"/>
-        </w:rPr>
-        <w:t>및</w:t>
-      </w:r>
-      <w:r>
-        <w:rPr>
-          <w:rFonts w:hint="eastAsia"/>
-        </w:rPr>
-        <w:t xml:space="preserve"> </w:t>
-      </w:r>
-      <w:r>
-        <w:rPr>
-          <w:rFonts w:hint="eastAsia"/>
-        </w:rPr>
-        <w:t>디렉토리</w:t>
-      </w:r>
-      <w:r>
-        <w:rPr>
-          <w:rFonts w:hint="eastAsia"/>
-        </w:rPr>
-        <w:t xml:space="preserve"> </w:t>
-      </w:r>
-      <w:r>
-        <w:rPr>
-          <w:rFonts w:hint="eastAsia"/>
-        </w:rPr>
-        <w:t>구조</w:t>
-      </w:r>
-      <w:r>
-        <w:rPr>
-          <w:rFonts w:hint="eastAsia"/>
-        </w:rPr>
-        <w:t>(</w:t>
+        <w:t>파일 및 디렉토리 구조(</w:t>
       </w:r>
       <w:proofErr w:type="spellStart"/>
       <w:r>
@@ -2683,7 +2526,7 @@
         </w:numPr>
         <w:ind w:leftChars="0"/>
         <w:rPr>
-          <w:rFonts w:asciiTheme="minorEastAsia" w:hAnsiTheme="minorEastAsia" w:hint="eastAsia"/>
+          <w:rFonts w:asciiTheme="minorEastAsia" w:hAnsiTheme="minorEastAsia"/>
         </w:rPr>
       </w:pPr>
       <w:r>
@@ -2724,7 +2567,7 @@
     <w:p>
       <w:pPr>
         <w:rPr>
-          <w:rFonts w:asciiTheme="minorEastAsia" w:hAnsiTheme="minorEastAsia" w:hint="eastAsia"/>
+          <w:rFonts w:asciiTheme="minorEastAsia" w:hAnsiTheme="minorEastAsia"/>
           <w:b/>
           <w:bCs/>
         </w:rPr>
@@ -2757,7 +2600,7 @@
         </w:numPr>
         <w:ind w:leftChars="0"/>
         <w:rPr>
-          <w:rFonts w:asciiTheme="minorEastAsia" w:hAnsiTheme="minorEastAsia" w:hint="eastAsia"/>
+          <w:rFonts w:asciiTheme="minorEastAsia" w:hAnsiTheme="minorEastAsia"/>
         </w:rPr>
       </w:pPr>
       <w:r>
@@ -2776,7 +2619,7 @@
     <w:p>
       <w:pPr>
         <w:rPr>
-          <w:rFonts w:asciiTheme="minorEastAsia" w:hAnsiTheme="minorEastAsia" w:hint="eastAsia"/>
+          <w:rFonts w:asciiTheme="minorEastAsia" w:hAnsiTheme="minorEastAsia"/>
           <w:b/>
           <w:bCs/>
         </w:rPr>
@@ -2809,7 +2652,7 @@
         </w:numPr>
         <w:ind w:leftChars="0"/>
         <w:rPr>
-          <w:rFonts w:asciiTheme="minorEastAsia" w:hAnsiTheme="minorEastAsia" w:hint="eastAsia"/>
+          <w:rFonts w:asciiTheme="minorEastAsia" w:hAnsiTheme="minorEastAsia"/>
         </w:rPr>
       </w:pPr>
       <w:r>
@@ -2822,7 +2665,7 @@
     <w:p>
       <w:pPr>
         <w:rPr>
-          <w:rFonts w:asciiTheme="minorEastAsia" w:hAnsiTheme="minorEastAsia" w:hint="eastAsia"/>
+          <w:rFonts w:asciiTheme="minorEastAsia" w:hAnsiTheme="minorEastAsia"/>
           <w:b/>
           <w:bCs/>
         </w:rPr>
@@ -2855,7 +2698,7 @@
         </w:numPr>
         <w:ind w:leftChars="0"/>
         <w:rPr>
-          <w:rFonts w:asciiTheme="minorEastAsia" w:hAnsiTheme="minorEastAsia" w:hint="eastAsia"/>
+          <w:rFonts w:asciiTheme="minorEastAsia" w:hAnsiTheme="minorEastAsia"/>
         </w:rPr>
       </w:pPr>
       <w:r>
@@ -2901,7 +2744,7 @@
         </w:numPr>
         <w:ind w:leftChars="0"/>
         <w:rPr>
-          <w:rFonts w:asciiTheme="minorEastAsia" w:hAnsiTheme="minorEastAsia" w:hint="eastAsia"/>
+          <w:rFonts w:asciiTheme="minorEastAsia" w:hAnsiTheme="minorEastAsia"/>
         </w:rPr>
       </w:pPr>
       <w:r>
@@ -2953,7 +2796,7 @@
         </w:numPr>
         <w:ind w:leftChars="0"/>
         <w:rPr>
-          <w:rFonts w:asciiTheme="minorEastAsia" w:hAnsiTheme="minorEastAsia" w:hint="eastAsia"/>
+          <w:rFonts w:asciiTheme="minorEastAsia" w:hAnsiTheme="minorEastAsia"/>
         </w:rPr>
       </w:pPr>
       <w:r>
@@ -2972,7 +2815,7 @@
     <w:p>
       <w:pPr>
         <w:rPr>
-          <w:rFonts w:asciiTheme="minorEastAsia" w:hAnsiTheme="minorEastAsia" w:hint="eastAsia"/>
+          <w:rFonts w:asciiTheme="minorEastAsia" w:hAnsiTheme="minorEastAsia"/>
           <w:b/>
           <w:bCs/>
         </w:rPr>
@@ -3005,7 +2848,7 @@
         </w:numPr>
         <w:ind w:leftChars="0"/>
         <w:rPr>
-          <w:rFonts w:asciiTheme="minorEastAsia" w:hAnsiTheme="minorEastAsia" w:hint="eastAsia"/>
+          <w:rFonts w:asciiTheme="minorEastAsia" w:hAnsiTheme="minorEastAsia"/>
         </w:rPr>
       </w:pPr>
       <w:r>
@@ -3032,7 +2875,7 @@
     <w:p>
       <w:pPr>
         <w:rPr>
-          <w:rFonts w:asciiTheme="minorEastAsia" w:hAnsiTheme="minorEastAsia" w:hint="eastAsia"/>
+          <w:rFonts w:asciiTheme="minorEastAsia" w:hAnsiTheme="minorEastAsia"/>
           <w:b/>
           <w:bCs/>
         </w:rPr>
@@ -3065,7 +2908,7 @@
         </w:numPr>
         <w:ind w:leftChars="0"/>
         <w:rPr>
-          <w:rFonts w:asciiTheme="minorEastAsia" w:hAnsiTheme="minorEastAsia" w:hint="eastAsia"/>
+          <w:rFonts w:asciiTheme="minorEastAsia" w:hAnsiTheme="minorEastAsia"/>
         </w:rPr>
       </w:pPr>
       <w:r>
@@ -3078,7 +2921,7 @@
     <w:p>
       <w:pPr>
         <w:rPr>
-          <w:rFonts w:asciiTheme="minorEastAsia" w:hAnsiTheme="minorEastAsia" w:hint="eastAsia"/>
+          <w:rFonts w:asciiTheme="minorEastAsia" w:hAnsiTheme="minorEastAsia"/>
           <w:b/>
           <w:bCs/>
         </w:rPr>
@@ -3111,7 +2954,7 @@
         </w:numPr>
         <w:ind w:leftChars="0"/>
         <w:rPr>
-          <w:rFonts w:asciiTheme="minorEastAsia" w:hAnsiTheme="minorEastAsia" w:hint="eastAsia"/>
+          <w:rFonts w:asciiTheme="minorEastAsia" w:hAnsiTheme="minorEastAsia"/>
         </w:rPr>
       </w:pPr>
       <w:r>
@@ -3124,7 +2967,7 @@
     <w:p>
       <w:pPr>
         <w:rPr>
-          <w:rFonts w:asciiTheme="minorEastAsia" w:hAnsiTheme="minorEastAsia" w:hint="eastAsia"/>
+          <w:rFonts w:asciiTheme="minorEastAsia" w:hAnsiTheme="minorEastAsia"/>
           <w:b/>
           <w:bCs/>
         </w:rPr>
@@ -3230,11 +3073,6 @@
         </w:rPr>
       </w:pPr>
     </w:p>
-    <w:p>
-      <w:pPr>
-        <w:pStyle w:val="2"/>
-      </w:pPr>
-    </w:p>
     <w:p/>
     <w:p>
       <w:pPr>
@@ -3367,20 +3205,20 @@
         </w:rPr>
         <w:t>Case</w:t>
       </w:r>
-      <w:proofErr w:type="spellEnd"/>
       <w:r>
         <w:rPr>
           <w:rFonts w:asciiTheme="minorEastAsia" w:hAnsiTheme="minorEastAsia" w:hint="eastAsia"/>
         </w:rPr>
         <w:t>사용</w:t>
       </w:r>
+      <w:proofErr w:type="spellEnd"/>
     </w:p>
     <w:p>
       <w:pPr>
         <w:pStyle w:val="a6"/>
         <w:ind w:leftChars="0" w:left="880"/>
         <w:rPr>
-          <w:rFonts w:asciiTheme="minorEastAsia" w:hAnsiTheme="minorEastAsia" w:hint="eastAsia"/>
+          <w:rFonts w:asciiTheme="minorEastAsia" w:hAnsiTheme="minorEastAsia"/>
         </w:rPr>
       </w:pPr>
       <w:r>
@@ -3495,14 +3333,14 @@
         <w:rPr>
           <w:rFonts w:asciiTheme="minorEastAsia" w:hAnsiTheme="minorEastAsia" w:hint="eastAsia"/>
         </w:rPr>
-        <w:t>nextjs</w:t>
-      </w:r>
-      <w:proofErr w:type="spellEnd"/>
-      <w:r>
-        <w:rPr>
-          <w:rFonts w:asciiTheme="minorEastAsia" w:hAnsiTheme="minorEastAsia" w:hint="eastAsia"/>
-        </w:rPr>
-        <w:t xml:space="preserve">의 </w:t>
+        <w:t>nextjs의</w:t>
+      </w:r>
+      <w:proofErr w:type="spellEnd"/>
+      <w:r>
+        <w:rPr>
+          <w:rFonts w:asciiTheme="minorEastAsia" w:hAnsiTheme="minorEastAsia" w:hint="eastAsia"/>
+        </w:rPr>
+        <w:t xml:space="preserve"> </w:t>
       </w:r>
       <w:proofErr w:type="spellStart"/>
       <w:r>
@@ -3632,7 +3470,7 @@
         <w:pStyle w:val="a6"/>
         <w:ind w:leftChars="0" w:left="880"/>
         <w:rPr>
-          <w:rFonts w:asciiTheme="minorEastAsia" w:hAnsiTheme="minorEastAsia" w:hint="eastAsia"/>
+          <w:rFonts w:asciiTheme="minorEastAsia" w:hAnsiTheme="minorEastAsia"/>
         </w:rPr>
       </w:pPr>
       <w:r>
@@ -3670,7 +3508,7 @@
     <w:p>
       <w:pPr>
         <w:rPr>
-          <w:rFonts w:asciiTheme="minorEastAsia" w:hAnsiTheme="minorEastAsia" w:hint="eastAsia"/>
+          <w:rFonts w:asciiTheme="minorEastAsia" w:hAnsiTheme="minorEastAsia"/>
           <w:b/>
           <w:bCs/>
         </w:rPr>
@@ -3784,7 +3622,7 @@
         <w:pStyle w:val="a6"/>
         <w:ind w:leftChars="0" w:left="880"/>
         <w:rPr>
-          <w:rFonts w:asciiTheme="minorEastAsia" w:hAnsiTheme="minorEastAsia" w:hint="eastAsia"/>
+          <w:rFonts w:asciiTheme="minorEastAsia" w:hAnsiTheme="minorEastAsia"/>
         </w:rPr>
       </w:pPr>
       <w:r>
@@ -3813,7 +3651,7 @@
     <w:p>
       <w:pPr>
         <w:rPr>
-          <w:rFonts w:asciiTheme="minorEastAsia" w:hAnsiTheme="minorEastAsia" w:hint="eastAsia"/>
+          <w:rFonts w:asciiTheme="minorEastAsia" w:hAnsiTheme="minorEastAsia"/>
           <w:b/>
           <w:bCs/>
         </w:rPr>
@@ -3872,7 +3710,7 @@
         </w:numPr>
         <w:ind w:leftChars="0"/>
         <w:rPr>
-          <w:rFonts w:asciiTheme="minorEastAsia" w:hAnsiTheme="minorEastAsia" w:hint="eastAsia"/>
+          <w:rFonts w:asciiTheme="minorEastAsia" w:hAnsiTheme="minorEastAsia"/>
         </w:rPr>
       </w:pPr>
       <w:proofErr w:type="spellStart"/>
@@ -3974,14 +3812,14 @@
         <w:rPr>
           <w:rFonts w:asciiTheme="minorEastAsia" w:hAnsiTheme="minorEastAsia" w:hint="eastAsia"/>
         </w:rPr>
-        <w:t>use</w:t>
-      </w:r>
-      <w:proofErr w:type="spellEnd"/>
-      <w:r>
-        <w:rPr>
-          <w:rFonts w:asciiTheme="minorEastAsia" w:hAnsiTheme="minorEastAsia" w:hint="eastAsia"/>
-        </w:rPr>
-        <w:t xml:space="preserve">로 시작하는 </w:t>
+        <w:t>use로</w:t>
+      </w:r>
+      <w:proofErr w:type="spellEnd"/>
+      <w:r>
+        <w:rPr>
+          <w:rFonts w:asciiTheme="minorEastAsia" w:hAnsiTheme="minorEastAsia" w:hint="eastAsia"/>
+        </w:rPr>
+        <w:t xml:space="preserve"> 시작하는 </w:t>
       </w:r>
       <w:proofErr w:type="spellStart"/>
       <w:r>
@@ -4004,20 +3842,20 @@
         </w:rPr>
         <w:t>Case</w:t>
       </w:r>
-      <w:proofErr w:type="spellEnd"/>
       <w:r>
         <w:rPr>
           <w:rFonts w:asciiTheme="minorEastAsia" w:hAnsiTheme="minorEastAsia" w:hint="eastAsia"/>
         </w:rPr>
         <w:t>사용</w:t>
       </w:r>
+      <w:proofErr w:type="spellEnd"/>
     </w:p>
     <w:p>
       <w:pPr>
         <w:pStyle w:val="a6"/>
         <w:ind w:leftChars="0" w:left="880"/>
         <w:rPr>
-          <w:rFonts w:asciiTheme="minorEastAsia" w:hAnsiTheme="minorEastAsia" w:hint="eastAsia"/>
+          <w:rFonts w:asciiTheme="minorEastAsia" w:hAnsiTheme="minorEastAsia"/>
         </w:rPr>
       </w:pPr>
       <w:r>
@@ -4049,7 +3887,7 @@
     <w:p>
       <w:pPr>
         <w:rPr>
-          <w:rFonts w:asciiTheme="minorEastAsia" w:hAnsiTheme="minorEastAsia" w:hint="eastAsia"/>
+          <w:rFonts w:asciiTheme="minorEastAsia" w:hAnsiTheme="minorEastAsia"/>
           <w:b/>
           <w:bCs/>
         </w:rPr>
@@ -4116,14 +3954,14 @@
         <w:rPr>
           <w:rFonts w:asciiTheme="minorEastAsia" w:hAnsiTheme="minorEastAsia" w:hint="eastAsia"/>
         </w:rPr>
-        <w:t>types</w:t>
-      </w:r>
-      <w:proofErr w:type="spellEnd"/>
-      <w:r>
-        <w:rPr>
-          <w:rFonts w:asciiTheme="minorEastAsia" w:hAnsiTheme="minorEastAsia" w:hint="eastAsia"/>
-        </w:rPr>
-        <w:t xml:space="preserve">로 끝나는 </w:t>
+        <w:t>types로</w:t>
+      </w:r>
+      <w:proofErr w:type="spellEnd"/>
+      <w:r>
+        <w:rPr>
+          <w:rFonts w:asciiTheme="minorEastAsia" w:hAnsiTheme="minorEastAsia" w:hint="eastAsia"/>
+        </w:rPr>
+        <w:t xml:space="preserve"> 끝나는 </w:t>
       </w:r>
       <w:proofErr w:type="spellStart"/>
       <w:r>
@@ -4153,7 +3991,7 @@
         <w:pStyle w:val="a6"/>
         <w:ind w:leftChars="0" w:left="880"/>
         <w:rPr>
-          <w:rFonts w:asciiTheme="minorEastAsia" w:hAnsiTheme="minorEastAsia" w:hint="eastAsia"/>
+          <w:rFonts w:asciiTheme="minorEastAsia" w:hAnsiTheme="minorEastAsia"/>
         </w:rPr>
       </w:pPr>
       <w:r>
@@ -4217,7 +4055,7 @@
         </w:numPr>
         <w:ind w:leftChars="0"/>
         <w:rPr>
-          <w:rFonts w:asciiTheme="minorEastAsia" w:hAnsiTheme="minorEastAsia" w:hint="eastAsia"/>
+          <w:rFonts w:asciiTheme="minorEastAsia" w:hAnsiTheme="minorEastAsia"/>
           <w:b/>
           <w:bCs/>
         </w:rPr>
@@ -4250,7 +4088,7 @@
         </w:numPr>
         <w:ind w:leftChars="0"/>
         <w:rPr>
-          <w:rFonts w:asciiTheme="minorEastAsia" w:hAnsiTheme="minorEastAsia" w:hint="eastAsia"/>
+          <w:rFonts w:asciiTheme="minorEastAsia" w:hAnsiTheme="minorEastAsia"/>
         </w:rPr>
       </w:pPr>
       <w:proofErr w:type="spellStart"/>
@@ -4274,13 +4112,13 @@
         </w:rPr>
         <w:t>Case</w:t>
       </w:r>
-      <w:proofErr w:type="spellEnd"/>
       <w:r>
         <w:rPr>
           <w:rFonts w:asciiTheme="minorEastAsia" w:hAnsiTheme="minorEastAsia" w:hint="eastAsia"/>
         </w:rPr>
         <w:t>사용</w:t>
       </w:r>
+      <w:proofErr w:type="spellEnd"/>
     </w:p>
     <w:p>
       <w:pPr>
@@ -4291,7 +4129,7 @@
         </w:numPr>
         <w:ind w:leftChars="0"/>
         <w:rPr>
-          <w:rFonts w:asciiTheme="minorEastAsia" w:hAnsiTheme="minorEastAsia" w:hint="eastAsia"/>
+          <w:rFonts w:asciiTheme="minorEastAsia" w:hAnsiTheme="minorEastAsia"/>
         </w:rPr>
       </w:pPr>
       <w:proofErr w:type="spellStart"/>
@@ -4328,7 +4166,7 @@
         <w:pStyle w:val="a6"/>
         <w:ind w:leftChars="0" w:left="880"/>
         <w:rPr>
-          <w:rFonts w:asciiTheme="minorEastAsia" w:hAnsiTheme="minorEastAsia" w:hint="eastAsia"/>
+          <w:rFonts w:asciiTheme="minorEastAsia" w:hAnsiTheme="minorEastAsia"/>
         </w:rPr>
       </w:pPr>
       <w:r>
@@ -4389,7 +4227,7 @@
         </w:numPr>
         <w:ind w:leftChars="0"/>
         <w:rPr>
-          <w:rFonts w:asciiTheme="minorEastAsia" w:hAnsiTheme="minorEastAsia" w:hint="eastAsia"/>
+          <w:rFonts w:asciiTheme="minorEastAsia" w:hAnsiTheme="minorEastAsia"/>
           <w:b/>
           <w:bCs/>
         </w:rPr>
@@ -4430,22 +4268,22 @@
         </w:numPr>
         <w:ind w:leftChars="0"/>
         <w:rPr>
-          <w:rFonts w:asciiTheme="minorEastAsia" w:hAnsiTheme="minorEastAsia" w:hint="eastAsia"/>
-        </w:rPr>
-      </w:pPr>
-      <w:proofErr w:type="spellStart"/>
-      <w:r>
-        <w:rPr>
-          <w:rFonts w:asciiTheme="minorEastAsia" w:hAnsiTheme="minorEastAsia" w:hint="eastAsia"/>
-        </w:rPr>
-        <w:t>use</w:t>
-      </w:r>
-      <w:proofErr w:type="spellEnd"/>
-      <w:r>
-        <w:rPr>
-          <w:rFonts w:asciiTheme="minorEastAsia" w:hAnsiTheme="minorEastAsia" w:hint="eastAsia"/>
-        </w:rPr>
-        <w:t xml:space="preserve">로 시작하는 </w:t>
+          <w:rFonts w:asciiTheme="minorEastAsia" w:hAnsiTheme="minorEastAsia"/>
+        </w:rPr>
+      </w:pPr>
+      <w:proofErr w:type="spellStart"/>
+      <w:r>
+        <w:rPr>
+          <w:rFonts w:asciiTheme="minorEastAsia" w:hAnsiTheme="minorEastAsia" w:hint="eastAsia"/>
+        </w:rPr>
+        <w:t>use로</w:t>
+      </w:r>
+      <w:proofErr w:type="spellEnd"/>
+      <w:r>
+        <w:rPr>
+          <w:rFonts w:asciiTheme="minorEastAsia" w:hAnsiTheme="minorEastAsia" w:hint="eastAsia"/>
+        </w:rPr>
+        <w:t xml:space="preserve"> 시작하는 </w:t>
       </w:r>
       <w:proofErr w:type="spellStart"/>
       <w:r>
@@ -4468,20 +4306,20 @@
         </w:rPr>
         <w:t>Case</w:t>
       </w:r>
-      <w:proofErr w:type="spellEnd"/>
       <w:r>
         <w:rPr>
           <w:rFonts w:asciiTheme="minorEastAsia" w:hAnsiTheme="minorEastAsia" w:hint="eastAsia"/>
         </w:rPr>
         <w:t>사용</w:t>
       </w:r>
+      <w:proofErr w:type="spellEnd"/>
     </w:p>
     <w:p>
       <w:pPr>
         <w:pStyle w:val="a6"/>
         <w:ind w:leftChars="0" w:left="880"/>
         <w:rPr>
-          <w:rFonts w:asciiTheme="minorEastAsia" w:hAnsiTheme="minorEastAsia" w:hint="eastAsia"/>
+          <w:rFonts w:asciiTheme="minorEastAsia" w:hAnsiTheme="minorEastAsia"/>
         </w:rPr>
       </w:pPr>
       <w:r>
@@ -4542,7 +4380,7 @@
         </w:numPr>
         <w:ind w:leftChars="0"/>
         <w:rPr>
-          <w:rFonts w:asciiTheme="minorEastAsia" w:hAnsiTheme="minorEastAsia" w:hint="eastAsia"/>
+          <w:rFonts w:asciiTheme="minorEastAsia" w:hAnsiTheme="minorEastAsia"/>
           <w:b/>
           <w:bCs/>
         </w:rPr>
@@ -4700,7 +4538,7 @@
         </w:numPr>
         <w:ind w:leftChars="0"/>
         <w:rPr>
-          <w:rFonts w:asciiTheme="minorEastAsia" w:hAnsiTheme="minorEastAsia" w:hint="eastAsia"/>
+          <w:rFonts w:asciiTheme="minorEastAsia" w:hAnsiTheme="minorEastAsia"/>
           <w:b/>
           <w:bCs/>
         </w:rPr>
@@ -4741,7 +4579,7 @@
         </w:numPr>
         <w:ind w:leftChars="0"/>
         <w:rPr>
-          <w:rFonts w:asciiTheme="minorEastAsia" w:hAnsiTheme="minorEastAsia" w:hint="eastAsia"/>
+          <w:rFonts w:asciiTheme="minorEastAsia" w:hAnsiTheme="minorEastAsia"/>
         </w:rPr>
       </w:pPr>
       <w:r>
@@ -4788,7 +4626,7 @@
         </w:numPr>
         <w:ind w:leftChars="0"/>
         <w:rPr>
-          <w:rFonts w:asciiTheme="minorEastAsia" w:hAnsiTheme="minorEastAsia" w:hint="eastAsia"/>
+          <w:rFonts w:asciiTheme="minorEastAsia" w:hAnsiTheme="minorEastAsia"/>
         </w:rPr>
       </w:pPr>
       <w:r>
@@ -4852,7 +4690,7 @@
         </w:numPr>
         <w:ind w:leftChars="0"/>
         <w:rPr>
-          <w:rFonts w:asciiTheme="minorEastAsia" w:hAnsiTheme="minorEastAsia" w:hint="eastAsia"/>
+          <w:rFonts w:asciiTheme="minorEastAsia" w:hAnsiTheme="minorEastAsia"/>
           <w:b/>
           <w:bCs/>
         </w:rPr>
@@ -4875,7 +4713,7 @@
         </w:numPr>
         <w:ind w:leftChars="0"/>
         <w:rPr>
-          <w:rFonts w:asciiTheme="minorEastAsia" w:hAnsiTheme="minorEastAsia" w:hint="eastAsia"/>
+          <w:rFonts w:asciiTheme="minorEastAsia" w:hAnsiTheme="minorEastAsia"/>
         </w:rPr>
       </w:pPr>
       <w:r>
@@ -4904,21 +4742,21 @@
         <w:pStyle w:val="a6"/>
         <w:ind w:leftChars="0" w:left="880"/>
         <w:rPr>
-          <w:rFonts w:asciiTheme="minorEastAsia" w:hAnsiTheme="minorEastAsia" w:hint="eastAsia"/>
-        </w:rPr>
-      </w:pPr>
-      <w:r>
-        <w:rPr>
-          <w:rFonts w:asciiTheme="minorEastAsia" w:hAnsiTheme="minorEastAsia" w:hint="eastAsia"/>
-        </w:rPr>
-        <w:t>예: c</w:t>
-      </w:r>
-      <w:proofErr w:type="spellStart"/>
-      <w:r>
-        <w:rPr>
-          <w:rFonts w:asciiTheme="minorEastAsia" w:hAnsiTheme="minorEastAsia" w:hint="eastAsia"/>
-        </w:rPr>
-        <w:t>onst</w:t>
+          <w:rFonts w:asciiTheme="minorEastAsia" w:hAnsiTheme="minorEastAsia"/>
+        </w:rPr>
+      </w:pPr>
+      <w:r>
+        <w:rPr>
+          <w:rFonts w:asciiTheme="minorEastAsia" w:hAnsiTheme="minorEastAsia" w:hint="eastAsia"/>
+        </w:rPr>
+        <w:t xml:space="preserve">예: </w:t>
+      </w:r>
+      <w:proofErr w:type="spellStart"/>
+      <w:r>
+        <w:rPr>
+          <w:rFonts w:asciiTheme="minorEastAsia" w:hAnsiTheme="minorEastAsia" w:hint="eastAsia"/>
+        </w:rPr>
+        <w:t>const</w:t>
       </w:r>
       <w:proofErr w:type="spellEnd"/>
       <w:r>
@@ -4937,7 +4775,7 @@
         </w:numPr>
         <w:ind w:leftChars="0"/>
         <w:rPr>
-          <w:rFonts w:asciiTheme="minorEastAsia" w:hAnsiTheme="minorEastAsia" w:hint="eastAsia"/>
+          <w:rFonts w:asciiTheme="minorEastAsia" w:hAnsiTheme="minorEastAsia"/>
           <w:b/>
           <w:bCs/>
         </w:rPr>
@@ -4978,7 +4816,7 @@
         </w:numPr>
         <w:ind w:leftChars="0"/>
         <w:rPr>
-          <w:rFonts w:asciiTheme="minorEastAsia" w:hAnsiTheme="minorEastAsia" w:hint="eastAsia"/>
+          <w:rFonts w:asciiTheme="minorEastAsia" w:hAnsiTheme="minorEastAsia"/>
         </w:rPr>
       </w:pPr>
       <w:r>
@@ -5165,13 +5003,22 @@
         </w:rPr>
       </w:pPr>
       <w:bookmarkStart w:id="6" w:name="_Toc183381399"/>
+      <w:proofErr w:type="spellStart"/>
       <w:r>
         <w:rPr>
           <w:rFonts w:hint="eastAsia"/>
           <w:lang w:val="en-US"/>
         </w:rPr>
         <w:lastRenderedPageBreak/>
-        <w:t>Repository Management</w:t>
+        <w:t>Repository</w:t>
+      </w:r>
+      <w:proofErr w:type="spellEnd"/>
+      <w:r>
+        <w:rPr>
+          <w:rFonts w:hint="eastAsia"/>
+          <w:lang w:val="en-US"/>
+        </w:rPr>
+        <w:t xml:space="preserve"> Management</w:t>
       </w:r>
       <w:bookmarkEnd w:id="6"/>
     </w:p>
@@ -5182,21 +5029,13 @@
           <w:lang w:val="ko-KR"/>
         </w:rPr>
       </w:pPr>
-    </w:p>
-    <w:p>
-      <w:pPr>
+      <w:r>
         <w:rPr>
           <w:noProof/>
           <w:lang w:val="ko-KR"/>
         </w:rPr>
-      </w:pPr>
-      <w:r>
-        <w:rPr>
-          <w:noProof/>
-          <w:lang w:val="ko-KR"/>
-        </w:rPr>
         <w:pict w14:anchorId="6BDE6519">
-          <v:rect id="_x0000_i1042" alt="" style="width:451.3pt;height:.05pt;mso-width-percent:0;mso-height-percent:0;mso-width-percent:0;mso-height-percent:0" o:hralign="center" o:hrstd="t" o:hr="t" fillcolor="#a0a0a0" stroked="f"/>
+          <v:rect id="_x0000_i1026" alt="" style="width:451.3pt;height:.05pt;mso-width-percent:0;mso-height-percent:0;mso-width-percent:0;mso-height-percent:0" o:hralign="center" o:hrstd="t" o:hr="t" fillcolor="#a0a0a0" stroked="f"/>
         </w:pict>
       </w:r>
     </w:p>
@@ -5228,7 +5067,7 @@
         </w:numPr>
         <w:ind w:leftChars="0"/>
         <w:rPr>
-          <w:rFonts w:asciiTheme="minorEastAsia" w:hAnsiTheme="minorEastAsia" w:hint="eastAsia"/>
+          <w:rFonts w:asciiTheme="minorEastAsia" w:hAnsiTheme="minorEastAsia"/>
           <w:lang w:val="en-US"/>
         </w:rPr>
       </w:pPr>
@@ -5258,7 +5097,7 @@
         </w:numPr>
         <w:ind w:leftChars="0"/>
         <w:rPr>
-          <w:rFonts w:asciiTheme="minorEastAsia" w:hAnsiTheme="minorEastAsia" w:hint="eastAsia"/>
+          <w:rFonts w:asciiTheme="minorEastAsia" w:hAnsiTheme="minorEastAsia"/>
           <w:lang w:val="en-US"/>
         </w:rPr>
       </w:pPr>
@@ -5267,14 +5106,7 @@
           <w:rFonts w:asciiTheme="minorEastAsia" w:hAnsiTheme="minorEastAsia" w:hint="eastAsia"/>
           <w:lang w:val="en-US"/>
         </w:rPr>
-        <w:t xml:space="preserve">사용자에게 배포 가능한 상태만을 </w:t>
-      </w:r>
-      <w:r>
-        <w:rPr>
-          <w:rFonts w:asciiTheme="minorEastAsia" w:hAnsiTheme="minorEastAsia" w:hint="eastAsia"/>
-          <w:lang w:val="en-US"/>
-        </w:rPr>
-        <w:t>관리</w:t>
+        <w:t>사용자에게 배포 가능한 상태만을 관리</w:t>
       </w:r>
     </w:p>
     <w:p>
@@ -5305,7 +5137,7 @@
         </w:numPr>
         <w:ind w:leftChars="0"/>
         <w:rPr>
-          <w:rFonts w:asciiTheme="minorEastAsia" w:hAnsiTheme="minorEastAsia" w:hint="eastAsia"/>
+          <w:rFonts w:asciiTheme="minorEastAsia" w:hAnsiTheme="minorEastAsia"/>
           <w:lang w:val="en-US"/>
         </w:rPr>
       </w:pPr>
@@ -5335,7 +5167,7 @@
         </w:numPr>
         <w:ind w:leftChars="0"/>
         <w:rPr>
-          <w:rFonts w:asciiTheme="minorEastAsia" w:hAnsiTheme="minorEastAsia" w:hint="eastAsia"/>
+          <w:rFonts w:asciiTheme="minorEastAsia" w:hAnsiTheme="minorEastAsia"/>
           <w:lang w:val="en-US"/>
         </w:rPr>
       </w:pPr>
@@ -5360,36 +5192,38 @@
           <w:rFonts w:asciiTheme="minorEastAsia" w:hAnsiTheme="minorEastAsia" w:hint="eastAsia"/>
           <w:lang w:val="en-US"/>
         </w:rPr>
-        <w:t xml:space="preserve"> 병합하기 위해 사용, 즉 모든 기능이 추가되고 버그가 </w:t>
-      </w:r>
-      <w:r>
-        <w:rPr>
-          <w:rFonts w:asciiTheme="minorEastAsia" w:hAnsiTheme="minorEastAsia" w:hint="eastAsia"/>
+        <w:t xml:space="preserve"> 병합하기 위해 사용, 즉 모든 기능이 추가되고 버그가 수정되어</w:t>
+      </w:r>
+      <w:r>
+        <w:rPr>
+          <w:rFonts w:asciiTheme="minorEastAsia" w:hAnsiTheme="minorEastAsia"/>
           <w:lang w:val="en-US"/>
         </w:rPr>
-        <w:t>수정되어</w:t>
-      </w:r>
-      <w:r>
-        <w:rPr>
-          <w:rFonts w:asciiTheme="minorEastAsia" w:hAnsiTheme="minorEastAsia"/>
+        <w:t xml:space="preserve"> 배포</w:t>
+      </w:r>
+      <w:r>
+        <w:rPr>
+          <w:rFonts w:asciiTheme="minorEastAsia" w:hAnsiTheme="minorEastAsia" w:hint="eastAsia"/>
           <w:lang w:val="en-US"/>
         </w:rPr>
-        <w:t xml:space="preserve"> 배포</w:t>
-      </w:r>
+        <w:t xml:space="preserve"> 가능한 안정적인 상태라면 </w:t>
+      </w:r>
+      <w:proofErr w:type="spellStart"/>
+      <w:proofErr w:type="gramStart"/>
       <w:r>
         <w:rPr>
           <w:rFonts w:asciiTheme="minorEastAsia" w:hAnsiTheme="minorEastAsia" w:hint="eastAsia"/>
           <w:lang w:val="en-US"/>
         </w:rPr>
-        <w:t xml:space="preserve"> 가능한 안정적인 상태라면 </w:t>
-      </w:r>
-      <w:proofErr w:type="gramStart"/>
+        <w:t>develop</w:t>
+      </w:r>
+      <w:proofErr w:type="spellEnd"/>
       <w:r>
         <w:rPr>
           <w:rFonts w:asciiTheme="minorEastAsia" w:hAnsiTheme="minorEastAsia" w:hint="eastAsia"/>
           <w:lang w:val="en-US"/>
         </w:rPr>
-        <w:t>develop 을</w:t>
+        <w:t xml:space="preserve"> 을</w:t>
       </w:r>
       <w:proofErr w:type="gramEnd"/>
       <w:r>
@@ -5397,7 +5231,23 @@
           <w:rFonts w:asciiTheme="minorEastAsia" w:hAnsiTheme="minorEastAsia" w:hint="eastAsia"/>
           <w:lang w:val="en-US"/>
         </w:rPr>
-        <w:t xml:space="preserve"> main </w:t>
+        <w:t xml:space="preserve"> </w:t>
+      </w:r>
+      <w:proofErr w:type="spellStart"/>
+      <w:r>
+        <w:rPr>
+          <w:rFonts w:asciiTheme="minorEastAsia" w:hAnsiTheme="minorEastAsia" w:hint="eastAsia"/>
+          <w:lang w:val="en-US"/>
+        </w:rPr>
+        <w:t>main</w:t>
+      </w:r>
+      <w:proofErr w:type="spellEnd"/>
+      <w:r>
+        <w:rPr>
+          <w:rFonts w:asciiTheme="minorEastAsia" w:hAnsiTheme="minorEastAsia" w:hint="eastAsia"/>
+          <w:lang w:val="en-US"/>
+        </w:rPr>
+        <w:t xml:space="preserve"> </w:t>
       </w:r>
       <w:proofErr w:type="spellStart"/>
       <w:r>
@@ -5425,7 +5275,7 @@
         </w:numPr>
         <w:ind w:leftChars="0"/>
         <w:rPr>
-          <w:rFonts w:asciiTheme="minorEastAsia" w:hAnsiTheme="minorEastAsia" w:hint="eastAsia"/>
+          <w:rFonts w:asciiTheme="minorEastAsia" w:hAnsiTheme="minorEastAsia"/>
           <w:lang w:val="en-US"/>
         </w:rPr>
       </w:pPr>
@@ -5469,25 +5319,7 @@
           <w:bCs/>
           <w:lang w:val="en-US"/>
         </w:rPr>
-        <w:t xml:space="preserve"> </w:t>
-      </w:r>
-      <w:r>
-        <w:rPr>
-          <w:rFonts w:asciiTheme="minorEastAsia" w:hAnsiTheme="minorEastAsia"/>
-          <w:b/>
-          <w:bCs/>
-          <w:lang w:val="en-US"/>
-        </w:rPr>
-        <w:t>F</w:t>
-      </w:r>
-      <w:r>
-        <w:rPr>
-          <w:rFonts w:asciiTheme="minorEastAsia" w:hAnsiTheme="minorEastAsia"/>
-          <w:b/>
-          <w:bCs/>
-          <w:lang w:val="en-US"/>
-        </w:rPr>
-        <w:t>eature</w:t>
+        <w:t xml:space="preserve"> Feature</w:t>
       </w:r>
     </w:p>
     <w:p>
@@ -5499,7 +5331,7 @@
         </w:numPr>
         <w:ind w:leftChars="0"/>
         <w:rPr>
-          <w:rFonts w:asciiTheme="minorEastAsia" w:hAnsiTheme="minorEastAsia" w:hint="eastAsia"/>
+          <w:rFonts w:asciiTheme="minorEastAsia" w:hAnsiTheme="minorEastAsia"/>
           <w:lang w:val="en-US"/>
         </w:rPr>
       </w:pPr>
@@ -5508,7 +5340,23 @@
           <w:rFonts w:asciiTheme="minorEastAsia" w:hAnsiTheme="minorEastAsia" w:hint="eastAsia"/>
           <w:lang w:val="en-US"/>
         </w:rPr>
-        <w:t xml:space="preserve">새로운 기능 개발 및 버그 수정이 필요할 때마다 develop </w:t>
+        <w:t xml:space="preserve">새로운 기능 개발 및 버그 수정이 필요할 때마다 </w:t>
+      </w:r>
+      <w:proofErr w:type="spellStart"/>
+      <w:r>
+        <w:rPr>
+          <w:rFonts w:asciiTheme="minorEastAsia" w:hAnsiTheme="minorEastAsia" w:hint="eastAsia"/>
+          <w:lang w:val="en-US"/>
+        </w:rPr>
+        <w:t>develop</w:t>
+      </w:r>
+      <w:proofErr w:type="spellEnd"/>
+      <w:r>
+        <w:rPr>
+          <w:rFonts w:asciiTheme="minorEastAsia" w:hAnsiTheme="minorEastAsia" w:hint="eastAsia"/>
+          <w:lang w:val="en-US"/>
+        </w:rPr>
+        <w:t xml:space="preserve"> </w:t>
       </w:r>
       <w:proofErr w:type="spellStart"/>
       <w:r>
@@ -5536,7 +5384,7 @@
         </w:numPr>
         <w:ind w:leftChars="0"/>
         <w:rPr>
-          <w:rFonts w:asciiTheme="minorEastAsia" w:hAnsiTheme="minorEastAsia" w:hint="eastAsia"/>
+          <w:rFonts w:asciiTheme="minorEastAsia" w:hAnsiTheme="minorEastAsia"/>
           <w:lang w:val="en-US"/>
         </w:rPr>
       </w:pPr>
@@ -5545,7 +5393,7 @@
           <w:rFonts w:asciiTheme="minorEastAsia" w:hAnsiTheme="minorEastAsia" w:hint="eastAsia"/>
           <w:lang w:val="en-US"/>
         </w:rPr>
-        <w:t xml:space="preserve">개발이 완료되면 develop </w:t>
+        <w:t xml:space="preserve">개발이 완료되면 </w:t>
       </w:r>
       <w:proofErr w:type="spellStart"/>
       <w:r>
@@ -5553,6 +5401,22 @@
           <w:rFonts w:asciiTheme="minorEastAsia" w:hAnsiTheme="minorEastAsia" w:hint="eastAsia"/>
           <w:lang w:val="en-US"/>
         </w:rPr>
+        <w:t>develop</w:t>
+      </w:r>
+      <w:proofErr w:type="spellEnd"/>
+      <w:r>
+        <w:rPr>
+          <w:rFonts w:asciiTheme="minorEastAsia" w:hAnsiTheme="minorEastAsia" w:hint="eastAsia"/>
+          <w:lang w:val="en-US"/>
+        </w:rPr>
+        <w:t xml:space="preserve"> </w:t>
+      </w:r>
+      <w:proofErr w:type="spellStart"/>
+      <w:r>
+        <w:rPr>
+          <w:rFonts w:asciiTheme="minorEastAsia" w:hAnsiTheme="minorEastAsia" w:hint="eastAsia"/>
+          <w:lang w:val="en-US"/>
+        </w:rPr>
         <w:t>브랜치로</w:t>
       </w:r>
       <w:proofErr w:type="spellEnd"/>
@@ -5561,7 +5425,23 @@
           <w:rFonts w:asciiTheme="minorEastAsia" w:hAnsiTheme="minorEastAsia" w:hint="eastAsia"/>
           <w:lang w:val="en-US"/>
         </w:rPr>
-        <w:t xml:space="preserve"> merge 하여 다른 사람들과 공유</w:t>
+        <w:t xml:space="preserve"> </w:t>
+      </w:r>
+      <w:proofErr w:type="spellStart"/>
+      <w:r>
+        <w:rPr>
+          <w:rFonts w:asciiTheme="minorEastAsia" w:hAnsiTheme="minorEastAsia" w:hint="eastAsia"/>
+          <w:lang w:val="en-US"/>
+        </w:rPr>
+        <w:t>merge</w:t>
+      </w:r>
+      <w:proofErr w:type="spellEnd"/>
+      <w:r>
+        <w:rPr>
+          <w:rFonts w:asciiTheme="minorEastAsia" w:hAnsiTheme="minorEastAsia" w:hint="eastAsia"/>
+          <w:lang w:val="en-US"/>
+        </w:rPr>
+        <w:t xml:space="preserve"> 하여 다른 사람들과 공유</w:t>
       </w:r>
     </w:p>
     <w:p>
@@ -5573,7 +5453,7 @@
         </w:numPr>
         <w:ind w:leftChars="0"/>
         <w:rPr>
-          <w:rFonts w:asciiTheme="minorEastAsia" w:hAnsiTheme="minorEastAsia" w:hint="eastAsia"/>
+          <w:rFonts w:asciiTheme="minorEastAsia" w:hAnsiTheme="minorEastAsia"/>
           <w:lang w:val="en-US"/>
         </w:rPr>
       </w:pPr>
@@ -5617,7 +5497,7 @@
           <w:rFonts w:asciiTheme="minorEastAsia" w:hAnsiTheme="minorEastAsia"/>
           <w:lang w:val="en-US"/>
         </w:rPr>
-        <w:t xml:space="preserve"> feature/front/login, feature/back/login-</w:t>
+        <w:t xml:space="preserve"> </w:t>
       </w:r>
       <w:proofErr w:type="spellStart"/>
       <w:r>
@@ -5625,7 +5505,87 @@
           <w:rFonts w:asciiTheme="minorEastAsia" w:hAnsiTheme="minorEastAsia"/>
           <w:lang w:val="en-US"/>
         </w:rPr>
-        <w:t>api</w:t>
+        <w:t>feature</w:t>
+      </w:r>
+      <w:proofErr w:type="spellEnd"/>
+      <w:r>
+        <w:rPr>
+          <w:rFonts w:asciiTheme="minorEastAsia" w:hAnsiTheme="minorEastAsia"/>
+          <w:lang w:val="en-US"/>
+        </w:rPr>
+        <w:t>/</w:t>
+      </w:r>
+      <w:proofErr w:type="spellStart"/>
+      <w:r>
+        <w:rPr>
+          <w:rFonts w:asciiTheme="minorEastAsia" w:hAnsiTheme="minorEastAsia"/>
+          <w:lang w:val="en-US"/>
+        </w:rPr>
+        <w:t>front</w:t>
+      </w:r>
+      <w:proofErr w:type="spellEnd"/>
+      <w:r>
+        <w:rPr>
+          <w:rFonts w:asciiTheme="minorEastAsia" w:hAnsiTheme="minorEastAsia"/>
+          <w:lang w:val="en-US"/>
+        </w:rPr>
+        <w:t>/</w:t>
+      </w:r>
+      <w:proofErr w:type="spellStart"/>
+      <w:r>
+        <w:rPr>
+          <w:rFonts w:asciiTheme="minorEastAsia" w:hAnsiTheme="minorEastAsia"/>
+          <w:lang w:val="en-US"/>
+        </w:rPr>
+        <w:t>login</w:t>
+      </w:r>
+      <w:proofErr w:type="spellEnd"/>
+      <w:r>
+        <w:rPr>
+          <w:rFonts w:asciiTheme="minorEastAsia" w:hAnsiTheme="minorEastAsia"/>
+          <w:lang w:val="en-US"/>
+        </w:rPr>
+        <w:t xml:space="preserve">, </w:t>
+      </w:r>
+      <w:proofErr w:type="spellStart"/>
+      <w:r>
+        <w:rPr>
+          <w:rFonts w:asciiTheme="minorEastAsia" w:hAnsiTheme="minorEastAsia"/>
+          <w:lang w:val="en-US"/>
+        </w:rPr>
+        <w:t>feature</w:t>
+      </w:r>
+      <w:proofErr w:type="spellEnd"/>
+      <w:r>
+        <w:rPr>
+          <w:rFonts w:asciiTheme="minorEastAsia" w:hAnsiTheme="minorEastAsia"/>
+          <w:lang w:val="en-US"/>
+        </w:rPr>
+        <w:t>/</w:t>
+      </w:r>
+      <w:proofErr w:type="spellStart"/>
+      <w:r>
+        <w:rPr>
+          <w:rFonts w:asciiTheme="minorEastAsia" w:hAnsiTheme="minorEastAsia"/>
+          <w:lang w:val="en-US"/>
+        </w:rPr>
+        <w:t>back</w:t>
+      </w:r>
+      <w:proofErr w:type="spellEnd"/>
+      <w:r>
+        <w:rPr>
+          <w:rFonts w:asciiTheme="minorEastAsia" w:hAnsiTheme="minorEastAsia"/>
+          <w:lang w:val="en-US"/>
+        </w:rPr>
+        <w:t>/</w:t>
+      </w:r>
+      <w:proofErr w:type="spellStart"/>
+      <w:r>
+        <w:rPr>
+          <w:rFonts w:asciiTheme="minorEastAsia" w:hAnsiTheme="minorEastAsia"/>
+          <w:lang w:val="en-US"/>
+        </w:rPr>
+        <w:t>login-api</w:t>
       </w:r>
       <w:proofErr w:type="spellEnd"/>
     </w:p>
@@ -5687,7 +5647,7 @@
     <w:p>
       <w:pPr>
         <w:rPr>
-          <w:rFonts w:asciiTheme="minorEastAsia" w:hAnsiTheme="minorEastAsia" w:hint="eastAsia"/>
+          <w:rFonts w:asciiTheme="minorEastAsia" w:hAnsiTheme="minorEastAsia"/>
           <w:lang w:val="en-US"/>
         </w:rPr>
       </w:pPr>
@@ -5706,31 +5666,25 @@
       <w:pPr>
         <w:pStyle w:val="1"/>
         <w:rPr>
-          <w:lang w:val="en-US"/>
-        </w:rPr>
-      </w:pPr>
-      <w:bookmarkStart w:id="7" w:name="_Toc183381400"/>
-      <w:r>
-        <w:rPr>
           <w:rFonts w:hint="eastAsia"/>
           <w:lang w:val="en-US"/>
         </w:rPr>
-        <w:t>Co</w:t>
-      </w:r>
+      </w:pPr>
+      <w:bookmarkStart w:id="7" w:name="_Toc183381400"/>
+      <w:proofErr w:type="spellStart"/>
       <w:r>
         <w:rPr>
           <w:rFonts w:hint="eastAsia"/>
           <w:lang w:val="en-US"/>
         </w:rPr>
-        <w:t xml:space="preserve">de Review Process: </w:t>
-      </w:r>
-      <w:proofErr w:type="spellStart"/>
+        <w:t>Co</w:t>
+      </w:r>
       <w:r>
         <w:rPr>
           <w:rFonts w:hint="eastAsia"/>
           <w:lang w:val="en-US"/>
         </w:rPr>
-        <w:t>Github</w:t>
+        <w:t>de</w:t>
       </w:r>
       <w:proofErr w:type="spellEnd"/>
       <w:r>
@@ -5738,17 +5692,66 @@
           <w:rFonts w:hint="eastAsia"/>
           <w:lang w:val="en-US"/>
         </w:rPr>
-        <w:t xml:space="preserve"> PR Rule</w:t>
+        <w:t xml:space="preserve"> </w:t>
+      </w:r>
+      <w:proofErr w:type="spellStart"/>
+      <w:r>
+        <w:rPr>
+          <w:rFonts w:hint="eastAsia"/>
+          <w:lang w:val="en-US"/>
+        </w:rPr>
+        <w:t>Review</w:t>
+      </w:r>
+      <w:proofErr w:type="spellEnd"/>
+      <w:r>
+        <w:rPr>
+          <w:rFonts w:hint="eastAsia"/>
+          <w:lang w:val="en-US"/>
+        </w:rPr>
+        <w:t xml:space="preserve"> </w:t>
+      </w:r>
+      <w:proofErr w:type="spellStart"/>
+      <w:r>
+        <w:rPr>
+          <w:rFonts w:hint="eastAsia"/>
+          <w:lang w:val="en-US"/>
+        </w:rPr>
+        <w:t>Process</w:t>
+      </w:r>
+      <w:proofErr w:type="spellEnd"/>
+      <w:r>
+        <w:rPr>
+          <w:rFonts w:hint="eastAsia"/>
+          <w:lang w:val="en-US"/>
+        </w:rPr>
+        <w:t xml:space="preserve">: </w:t>
+      </w:r>
+      <w:proofErr w:type="spellStart"/>
+      <w:r>
+        <w:rPr>
+          <w:rFonts w:hint="eastAsia"/>
+          <w:lang w:val="en-US"/>
+        </w:rPr>
+        <w:t>Github</w:t>
+      </w:r>
+      <w:proofErr w:type="spellEnd"/>
+      <w:r>
+        <w:rPr>
+          <w:rFonts w:hint="eastAsia"/>
+          <w:lang w:val="en-US"/>
+        </w:rPr>
+        <w:t xml:space="preserve"> PR </w:t>
+      </w:r>
+      <w:proofErr w:type="spellStart"/>
+      <w:r>
+        <w:rPr>
+          <w:rFonts w:hint="eastAsia"/>
+          <w:lang w:val="en-US"/>
+        </w:rPr>
+        <w:t>Rule</w:t>
       </w:r>
       <w:bookmarkEnd w:id="7"/>
-    </w:p>
-    <w:p>
-      <w:pPr>
-        <w:rPr>
-          <w:noProof/>
-          <w:lang w:val="en-US"/>
-        </w:rPr>
-      </w:pPr>
+      <w:proofErr w:type="spellEnd"/>
     </w:p>
     <w:p>
       <w:pPr>
@@ -5763,30 +5766,55 @@
           <w:lang w:val="ko-KR"/>
         </w:rPr>
         <w:pict w14:anchorId="0D38D92B">
-          <v:rect id="_x0000_i1043" alt="" style="width:451.3pt;height:.05pt;mso-width-percent:0;mso-height-percent:0;mso-width-percent:0;mso-height-percent:0" o:hralign="center" o:hrstd="t" o:hr="t" fillcolor="#a0a0a0" stroked="f"/>
+          <v:rect id="_x0000_i1027" alt="" style="width:451.3pt;height:.05pt;mso-width-percent:0;mso-height-percent:0;mso-width-percent:0;mso-height-percent:0" o:hralign="center" o:hrstd="t" o:hr="t" fillcolor="#a0a0a0" stroked="f"/>
         </w:pict>
       </w:r>
     </w:p>
     <w:p>
       <w:pPr>
         <w:rPr>
-          <w:rFonts w:asciiTheme="minorEastAsia" w:hAnsiTheme="minorEastAsia" w:hint="eastAsia"/>
+          <w:rFonts w:asciiTheme="minorEastAsia" w:hAnsiTheme="minorEastAsia"/>
           <w:lang w:val="en-US"/>
         </w:rPr>
       </w:pPr>
+      <w:proofErr w:type="spellStart"/>
       <w:r>
         <w:rPr>
           <w:rFonts w:asciiTheme="minorEastAsia" w:hAnsiTheme="minorEastAsia" w:hint="eastAsia"/>
           <w:lang w:val="en-US"/>
         </w:rPr>
-        <w:t xml:space="preserve">main, develop </w:t>
-      </w:r>
-      <w:proofErr w:type="spellStart"/>
+        <w:t>main</w:t>
+      </w:r>
+      <w:proofErr w:type="spellEnd"/>
       <w:r>
         <w:rPr>
           <w:rFonts w:asciiTheme="minorEastAsia" w:hAnsiTheme="minorEastAsia" w:hint="eastAsia"/>
           <w:lang w:val="en-US"/>
         </w:rPr>
+        <w:t xml:space="preserve">, </w:t>
+      </w:r>
+      <w:proofErr w:type="spellStart"/>
+      <w:r>
+        <w:rPr>
+          <w:rFonts w:asciiTheme="minorEastAsia" w:hAnsiTheme="minorEastAsia" w:hint="eastAsia"/>
+          <w:lang w:val="en-US"/>
+        </w:rPr>
+        <w:t>develop</w:t>
+      </w:r>
+      <w:proofErr w:type="spellEnd"/>
+      <w:r>
+        <w:rPr>
+          <w:rFonts w:asciiTheme="minorEastAsia" w:hAnsiTheme="minorEastAsia" w:hint="eastAsia"/>
+          <w:lang w:val="en-US"/>
+        </w:rPr>
+        <w:t xml:space="preserve"> </w:t>
+      </w:r>
+      <w:proofErr w:type="spellStart"/>
+      <w:r>
+        <w:rPr>
+          <w:rFonts w:asciiTheme="minorEastAsia" w:hAnsiTheme="minorEastAsia" w:hint="eastAsia"/>
+          <w:lang w:val="en-US"/>
+        </w:rPr>
         <w:t>브랜치의</w:t>
       </w:r>
       <w:proofErr w:type="spellEnd"/>
@@ -5795,7 +5823,39 @@
           <w:rFonts w:asciiTheme="minorEastAsia" w:hAnsiTheme="minorEastAsia" w:hint="eastAsia"/>
           <w:lang w:val="en-US"/>
         </w:rPr>
-        <w:t xml:space="preserve"> 경우 pull request를 merge하기 위해서는 요청한 사람 이외의 한 명의 approval이 있어야 함</w:t>
+        <w:t xml:space="preserve"> 경우 </w:t>
+      </w:r>
+      <w:proofErr w:type="spellStart"/>
+      <w:r>
+        <w:rPr>
+          <w:rFonts w:asciiTheme="minorEastAsia" w:hAnsiTheme="minorEastAsia" w:hint="eastAsia"/>
+          <w:lang w:val="en-US"/>
+        </w:rPr>
+        <w:t>pull</w:t>
+      </w:r>
+      <w:proofErr w:type="spellEnd"/>
+      <w:r>
+        <w:rPr>
+          <w:rFonts w:asciiTheme="minorEastAsia" w:hAnsiTheme="minorEastAsia" w:hint="eastAsia"/>
+          <w:lang w:val="en-US"/>
+        </w:rPr>
+        <w:t xml:space="preserve"> </w:t>
+      </w:r>
+      <w:proofErr w:type="spellStart"/>
+      <w:r>
+        <w:rPr>
+          <w:rFonts w:asciiTheme="minorEastAsia" w:hAnsiTheme="minorEastAsia" w:hint="eastAsia"/>
+          <w:lang w:val="en-US"/>
+        </w:rPr>
+        <w:t>request를</w:t>
+      </w:r>
+      <w:proofErr w:type="spellEnd"/>
+      <w:r>
+        <w:rPr>
+          <w:rFonts w:asciiTheme="minorEastAsia" w:hAnsiTheme="minorEastAsia" w:hint="eastAsia"/>
+          <w:lang w:val="en-US"/>
+        </w:rPr>
+        <w:t xml:space="preserve"> merge하기 위해서는 요청한 사람 이외의 한 명의 approval이 있어야 함</w:t>
       </w:r>
     </w:p>
     <w:sectPr>
@@ -12740,6 +12800,7 @@
   <w:style w:type="character" w:default="1" w:styleId="a0">
     <w:name w:val="Default Paragraph Font"/>
     <w:uiPriority w:val="1"/>
+    <w:semiHidden/>
     <w:unhideWhenUsed/>
   </w:style>
   <w:style w:type="table" w:default="1" w:styleId="a1">

</xml_diff>